<commit_message>
hope this not overwrite other things :apple:
</commit_message>
<xml_diff>
--- a/Harry/Harry's Portfolio.docx
+++ b/Harry/Harry's Portfolio.docx
@@ -323,14 +323,7 @@
                 <w:sz w:val="24"/>
                 <w:szCs w:val="24"/>
               </w:rPr>
-              <w:t>Python GUI Developer</w:t>
-            </w:r>
-            <w:r>
-              <w:rPr>
-                <w:sz w:val="24"/>
-                <w:szCs w:val="24"/>
-              </w:rPr>
-              <w:t xml:space="preserve"> </w:t>
+              <w:t xml:space="preserve">Python GUI Developer </w:t>
             </w:r>
           </w:p>
           <w:p>
@@ -373,14 +366,7 @@
                 <w:sz w:val="24"/>
                 <w:szCs w:val="24"/>
               </w:rPr>
-              <w:t>make coffee</w:t>
-            </w:r>
-            <w:r>
-              <w:rPr>
-                <w:sz w:val="24"/>
-                <w:szCs w:val="24"/>
-              </w:rPr>
-              <w:t xml:space="preserve"> every morning</w:t>
+              <w:t>make coffee every morning</w:t>
             </w:r>
           </w:p>
         </w:tc>
@@ -397,6 +383,13 @@
     </w:p>
     <w:sdt>
       <w:sdtPr>
+        <w:rPr>
+          <w:rFonts w:asciiTheme="minorHAnsi" w:eastAsiaTheme="minorHAnsi" w:hAnsiTheme="minorHAnsi" w:cstheme="minorBidi"/>
+          <w:color w:val="auto"/>
+          <w:sz w:val="22"/>
+          <w:szCs w:val="22"/>
+          <w:lang w:val="en-GB"/>
+        </w:rPr>
         <w:id w:val="1025680215"/>
         <w:docPartObj>
           <w:docPartGallery w:val="Table of Contents"/>
@@ -405,14 +398,9 @@
       </w:sdtPr>
       <w:sdtEndPr>
         <w:rPr>
-          <w:rFonts w:asciiTheme="minorHAnsi" w:eastAsiaTheme="minorHAnsi" w:hAnsiTheme="minorHAnsi" w:cstheme="minorBidi"/>
           <w:b/>
           <w:bCs/>
           <w:noProof/>
-          <w:color w:val="auto"/>
-          <w:sz w:val="22"/>
-          <w:szCs w:val="22"/>
-          <w:lang w:val="en-GB"/>
         </w:rPr>
       </w:sdtEndPr>
       <w:sdtContent>
@@ -906,6 +894,7 @@
           <w:p>
             <w:pPr>
               <w:pStyle w:val="Heading1"/>
+              <w:outlineLvl w:val="0"/>
             </w:pPr>
             <w:bookmarkStart w:id="3" w:name="_Toc460948478"/>
             <w:bookmarkStart w:id="4" w:name="_Toc54008745"/>
@@ -1069,7 +1058,7 @@
               <mc:AlternateContent>
                 <mc:Choice Requires="wps">
                   <w:drawing>
-                    <wp:anchor distT="0" distB="0" distL="114300" distR="114300" simplePos="0" relativeHeight="251659264" behindDoc="0" locked="0" layoutInCell="1" allowOverlap="1" wp14:anchorId="4F53E441" wp14:editId="7D877225">
+                    <wp:anchor distT="0" distB="0" distL="114300" distR="114300" simplePos="0" relativeHeight="251656192" behindDoc="0" locked="0" layoutInCell="1" allowOverlap="1" wp14:anchorId="4F53E441" wp14:editId="7D877225">
                       <wp:simplePos x="0" y="0"/>
                       <wp:positionH relativeFrom="column">
                         <wp:posOffset>-14605</wp:posOffset>
@@ -1187,10 +1176,13 @@
           </w:tcPr>
           <w:p>
             <w:r>
+              <w:rPr>
+                <w:noProof/>
+              </w:rPr>
               <mc:AlternateContent>
                 <mc:Choice Requires="wps">
                   <w:drawing>
-                    <wp:anchor distT="0" distB="0" distL="114300" distR="114300" simplePos="0" relativeHeight="251663360" behindDoc="0" locked="0" layoutInCell="1" allowOverlap="1" wp14:anchorId="09CD2506" wp14:editId="1B87FCF5">
+                    <wp:anchor distT="0" distB="0" distL="114300" distR="114300" simplePos="0" relativeHeight="251659264" behindDoc="0" locked="0" layoutInCell="1" allowOverlap="1" wp14:anchorId="09CD2506" wp14:editId="1B87FCF5">
                       <wp:simplePos x="0" y="0"/>
                       <wp:positionH relativeFrom="column">
                         <wp:posOffset>159385</wp:posOffset>
@@ -1246,7 +1238,19 @@
                               <w:txbxContent>
                                 <w:p>
                                   <w:r>
-                                    <w:t>Understanding the idea from GUI mock-up and create the idea what the team want to achieve.</w:t>
+                                    <w:t xml:space="preserve">Understanding the idea from GUI mock-up and create the </w:t>
+                                  </w:r>
+                                  <w:r>
+                                    <w:t>flow chart</w:t>
+                                  </w:r>
+                                  <w:r>
+                                    <w:t xml:space="preserve"> what the team</w:t>
+                                  </w:r>
+                                  <w:r>
+                                    <w:t xml:space="preserve"> and me</w:t>
+                                  </w:r>
+                                  <w:r>
+                                    <w:t xml:space="preserve"> want to achieve.</w:t>
                                   </w:r>
                                 </w:p>
                               </w:txbxContent>
@@ -1268,13 +1272,29 @@
                 </mc:Choice>
                 <mc:Fallback>
                   <w:pict>
-                    <v:shape w14:anchorId="09CD2506" id="Text Box 9" o:spid="_x0000_s1027" type="#_x0000_t202" style="position:absolute;margin-left:12.55pt;margin-top:12.9pt;width:155.25pt;height:63.9pt;z-index:251663360;visibility:visible;mso-wrap-style:square;mso-width-percent:0;mso-height-percent:0;mso-wrap-distance-left:9pt;mso-wrap-distance-top:0;mso-wrap-distance-right:9pt;mso-wrap-distance-bottom:0;mso-position-horizontal:absolute;mso-position-horizontal-relative:text;mso-position-vertical:absolute;mso-position-vertical-relative:text;mso-width-percent:0;mso-height-percent:0;mso-width-relative:page;mso-height-relative:page;v-text-anchor:top" o:gfxdata="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" fillcolor="#f2f2f2 [3052]" stroked="f">
+                    <v:shapetype w14:anchorId="09CD2506" id="_x0000_t202" coordsize="21600,21600" o:spt="202" path="m,l,21600r21600,l21600,xe">
+                      <v:stroke joinstyle="miter"/>
+                      <v:path gradientshapeok="t" o:connecttype="rect"/>
+                    </v:shapetype>
+                    <v:shape id="Text Box 9" o:spid="_x0000_s1027" type="#_x0000_t202" style="position:absolute;margin-left:12.55pt;margin-top:12.9pt;width:155.25pt;height:63.9pt;z-index:251659264;visibility:visible;mso-wrap-style:square;mso-width-percent:0;mso-height-percent:0;mso-wrap-distance-left:9pt;mso-wrap-distance-top:0;mso-wrap-distance-right:9pt;mso-wrap-distance-bottom:0;mso-position-horizontal:absolute;mso-position-horizontal-relative:text;mso-position-vertical:absolute;mso-position-vertical-relative:text;mso-width-percent:0;mso-height-percent:0;mso-width-relative:page;mso-height-relative:page;v-text-anchor:top" o:gfxdata="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" fillcolor="#f2f2f2 [3052]" stroked="f">
                       <v:fill opacity="43947f"/>
                       <v:textbox>
                         <w:txbxContent>
                           <w:p>
                             <w:r>
-                              <w:t>Understanding the idea from GUI mock-up and create the idea what the team want to achieve.</w:t>
+                              <w:t xml:space="preserve">Understanding the idea from GUI mock-up and create the </w:t>
+                            </w:r>
+                            <w:r>
+                              <w:t>flow chart</w:t>
+                            </w:r>
+                            <w:r>
+                              <w:t xml:space="preserve"> what the team</w:t>
+                            </w:r>
+                            <w:r>
+                              <w:t xml:space="preserve"> and me</w:t>
+                            </w:r>
+                            <w:r>
+                              <w:t xml:space="preserve"> want to achieve.</w:t>
                             </w:r>
                           </w:p>
                         </w:txbxContent>
@@ -1285,10 +1305,13 @@
               </mc:AlternateContent>
             </w:r>
             <w:r>
+              <w:rPr>
+                <w:noProof/>
+              </w:rPr>
               <mc:AlternateContent>
                 <mc:Choice Requires="wps">
                   <w:drawing>
-                    <wp:anchor distT="0" distB="0" distL="114300" distR="114300" simplePos="0" relativeHeight="251665408" behindDoc="0" locked="0" layoutInCell="1" allowOverlap="1" wp14:anchorId="6ED3F5B1" wp14:editId="2E89AD6D">
+                    <wp:anchor distT="0" distB="0" distL="114300" distR="114300" simplePos="0" relativeHeight="251661312" behindDoc="0" locked="0" layoutInCell="1" allowOverlap="1" wp14:anchorId="6ED3F5B1" wp14:editId="2E89AD6D">
                       <wp:simplePos x="0" y="0"/>
                       <wp:positionH relativeFrom="column">
                         <wp:posOffset>159385</wp:posOffset>
@@ -1434,7 +1457,7 @@
               <mc:AlternateContent>
                 <mc:Choice Requires="wps">
                   <w:drawing>
-                    <wp:anchor distT="0" distB="0" distL="114300" distR="114300" simplePos="0" relativeHeight="251660288" behindDoc="0" locked="0" layoutInCell="1" allowOverlap="1" wp14:anchorId="60686EE6" wp14:editId="4839D5C9">
+                    <wp:anchor distT="0" distB="0" distL="114300" distR="114300" simplePos="0" relativeHeight="251657216" behindDoc="0" locked="0" layoutInCell="1" allowOverlap="1" wp14:anchorId="60686EE6" wp14:editId="4839D5C9">
                       <wp:simplePos x="0" y="0"/>
                       <wp:positionH relativeFrom="column">
                         <wp:posOffset>-62230</wp:posOffset>
@@ -1554,10 +1577,13 @@
           </w:tcPr>
           <w:p>
             <w:r>
+              <w:rPr>
+                <w:noProof/>
+              </w:rPr>
               <mc:AlternateContent>
                 <mc:Choice Requires="wps">
                   <w:drawing>
-                    <wp:anchor distT="0" distB="0" distL="114300" distR="114300" simplePos="0" relativeHeight="251664384" behindDoc="0" locked="0" layoutInCell="1" allowOverlap="1" wp14:anchorId="32CB5C40" wp14:editId="0FCA52B0">
+                    <wp:anchor distT="0" distB="0" distL="114300" distR="114300" simplePos="0" relativeHeight="251660288" behindDoc="0" locked="0" layoutInCell="1" allowOverlap="1" wp14:anchorId="32CB5C40" wp14:editId="0FCA52B0">
                       <wp:simplePos x="0" y="0"/>
                       <wp:positionH relativeFrom="column">
                         <wp:posOffset>-10795</wp:posOffset>
@@ -1616,10 +1642,16 @@
                                     <w:jc w:val="center"/>
                                   </w:pPr>
                                   <w:r>
-                                    <w:t xml:space="preserve">Plan to create mock-up to test my idea </w:t>
+                                    <w:t>create</w:t>
                                   </w:r>
                                   <w:r>
-                                    <w:t>and team.</w:t>
+                                    <w:t xml:space="preserve"> mock-up </w:t>
+                                  </w:r>
+                                  <w:r>
+                                    <w:t>Flowchart to show the team what we want to follow the plan of GUI</w:t>
+                                  </w:r>
+                                  <w:r>
+                                    <w:t>.</w:t>
                                   </w:r>
                                   <w:r>
                                     <w:t xml:space="preserve"> </w:t>
@@ -1644,7 +1676,7 @@
                 </mc:Choice>
                 <mc:Fallback>
                   <w:pict>
-                    <v:shape w14:anchorId="32CB5C40" id="Text Box 10" o:spid="_x0000_s1030" type="#_x0000_t202" style="position:absolute;margin-left:-.85pt;margin-top:4.4pt;width:189pt;height:72.75pt;z-index:251664384;visibility:visible;mso-wrap-style:square;mso-width-percent:0;mso-height-percent:0;mso-wrap-distance-left:9pt;mso-wrap-distance-top:0;mso-wrap-distance-right:9pt;mso-wrap-distance-bottom:0;mso-position-horizontal:absolute;mso-position-horizontal-relative:text;mso-position-vertical:absolute;mso-position-vertical-relative:text;mso-width-percent:0;mso-height-percent:0;mso-width-relative:page;mso-height-relative:page;v-text-anchor:top" o:gfxdata="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" fillcolor="#f2f2f2 [3052]" stroked="f">
+                    <v:shape w14:anchorId="32CB5C40" id="Text Box 10" o:spid="_x0000_s1030" type="#_x0000_t202" style="position:absolute;margin-left:-.85pt;margin-top:4.4pt;width:189pt;height:72.75pt;z-index:251660288;visibility:visible;mso-wrap-style:square;mso-width-percent:0;mso-height-percent:0;mso-wrap-distance-left:9pt;mso-wrap-distance-top:0;mso-wrap-distance-right:9pt;mso-wrap-distance-bottom:0;mso-position-horizontal:absolute;mso-position-horizontal-relative:text;mso-position-vertical:absolute;mso-position-vertical-relative:text;mso-width-percent:0;mso-height-percent:0;mso-width-relative:page;mso-height-relative:page;v-text-anchor:top" o:gfxdata="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" fillcolor="#f2f2f2 [3052]" stroked="f">
                       <v:fill opacity="43947f"/>
                       <v:textbox>
                         <w:txbxContent>
@@ -1653,10 +1685,16 @@
                               <w:jc w:val="center"/>
                             </w:pPr>
                             <w:r>
-                              <w:t xml:space="preserve">Plan to create mock-up to test my idea </w:t>
+                              <w:t>create</w:t>
                             </w:r>
                             <w:r>
-                              <w:t>and team.</w:t>
+                              <w:t xml:space="preserve"> mock-up </w:t>
+                            </w:r>
+                            <w:r>
+                              <w:t>Flowchart to show the team what we want to follow the plan of GUI</w:t>
+                            </w:r>
+                            <w:r>
+                              <w:t>.</w:t>
                             </w:r>
                             <w:r>
                               <w:t xml:space="preserve"> </w:t>
@@ -1719,7 +1757,7 @@
               <mc:AlternateContent>
                 <mc:Choice Requires="wps">
                   <w:drawing>
-                    <wp:anchor distT="0" distB="0" distL="114300" distR="114300" simplePos="0" relativeHeight="251661312" behindDoc="0" locked="0" layoutInCell="1" allowOverlap="1" wp14:anchorId="21734CDE" wp14:editId="786C6092">
+                    <wp:anchor distT="0" distB="0" distL="114300" distR="114300" simplePos="0" relativeHeight="251658240" behindDoc="0" locked="0" layoutInCell="1" allowOverlap="1" wp14:anchorId="21734CDE" wp14:editId="786C6092">
                       <wp:simplePos x="0" y="0"/>
                       <wp:positionH relativeFrom="column">
                         <wp:posOffset>-14605</wp:posOffset>
@@ -1880,7 +1918,7 @@
               <mc:AlternateContent>
                 <mc:Choice Requires="wps">
                   <w:drawing>
-                    <wp:anchor distT="0" distB="0" distL="114300" distR="114300" simplePos="0" relativeHeight="251658240" behindDoc="0" locked="0" layoutInCell="1" allowOverlap="1" wp14:anchorId="5F5895EC" wp14:editId="6ACCA151">
+                    <wp:anchor distT="0" distB="0" distL="114300" distR="114300" simplePos="0" relativeHeight="251654144" behindDoc="0" locked="0" layoutInCell="1" allowOverlap="1" wp14:anchorId="5F5895EC" wp14:editId="6ACCA151">
                       <wp:simplePos x="0" y="0"/>
                       <wp:positionH relativeFrom="column">
                         <wp:posOffset>502920</wp:posOffset>
@@ -1936,13 +1974,7 @@
                               <w:txbxContent>
                                 <w:p>
                                   <w:r>
-                                    <w:t>Research Further about python and Tkinter</w:t>
-                                  </w:r>
-                                  <w:r>
-                                    <w:t xml:space="preserve"> about make simple GUI design</w:t>
-                                  </w:r>
-                                  <w:r>
-                                    <w:t>. Research how to import database file into python and GUI mock-up design.</w:t>
+                                    <w:t>Research about Tkinter and SQL to understand how it work will support to my design of flowchart. This will make it easier for team to design the project easier.</w:t>
                                   </w:r>
                                 </w:p>
                               </w:txbxContent>
@@ -1964,19 +1996,13 @@
                 </mc:Choice>
                 <mc:Fallback>
                   <w:pict>
-                    <v:shape w14:anchorId="5F5895EC" id="Text Box 3" o:spid="_x0000_s1032" type="#_x0000_t202" style="position:absolute;margin-left:39.6pt;margin-top:1.7pt;width:243pt;height:63pt;z-index:251658240;visibility:visible;mso-wrap-style:square;mso-width-percent:0;mso-height-percent:0;mso-wrap-distance-left:9pt;mso-wrap-distance-top:0;mso-wrap-distance-right:9pt;mso-wrap-distance-bottom:0;mso-position-horizontal:absolute;mso-position-horizontal-relative:text;mso-position-vertical:absolute;mso-position-vertical-relative:text;mso-width-percent:0;mso-height-percent:0;mso-width-relative:page;mso-height-relative:page;v-text-anchor:top" o:gfxdata="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" fillcolor="#f2f2f2 [3052]" stroked="f">
+                    <v:shape w14:anchorId="5F5895EC" id="Text Box 3" o:spid="_x0000_s1032" type="#_x0000_t202" style="position:absolute;margin-left:39.6pt;margin-top:1.7pt;width:243pt;height:63pt;z-index:251654144;visibility:visible;mso-wrap-style:square;mso-width-percent:0;mso-height-percent:0;mso-wrap-distance-left:9pt;mso-wrap-distance-top:0;mso-wrap-distance-right:9pt;mso-wrap-distance-bottom:0;mso-position-horizontal:absolute;mso-position-horizontal-relative:text;mso-position-vertical:absolute;mso-position-vertical-relative:text;mso-width-percent:0;mso-height-percent:0;mso-width-relative:page;mso-height-relative:page;v-text-anchor:top" o:gfxdata="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" fillcolor="#f2f2f2 [3052]" stroked="f">
                       <v:fill opacity="43947f"/>
                       <v:textbox>
                         <w:txbxContent>
                           <w:p>
                             <w:r>
-                              <w:t>Research Further about python and Tkinter</w:t>
-                            </w:r>
-                            <w:r>
-                              <w:t xml:space="preserve"> about make simple GUI design</w:t>
-                            </w:r>
-                            <w:r>
-                              <w:t>. Research how to import database file into python and GUI mock-up design.</w:t>
+                              <w:t>Research about Tkinter and SQL to understand how it work will support to my design of flowchart. This will make it easier for team to design the project easier.</w:t>
                             </w:r>
                           </w:p>
                         </w:txbxContent>
@@ -2041,7 +2067,7 @@
               <mc:AlternateContent>
                 <mc:Choice Requires="wps">
                   <w:drawing>
-                    <wp:anchor distT="0" distB="0" distL="114300" distR="114300" simplePos="0" relativeHeight="251658240" behindDoc="0" locked="0" layoutInCell="1" allowOverlap="1" wp14:anchorId="647C5E31" wp14:editId="06AB410D">
+                    <wp:anchor distT="0" distB="0" distL="114300" distR="114300" simplePos="0" relativeHeight="251655168" behindDoc="0" locked="0" layoutInCell="1" allowOverlap="1" wp14:anchorId="647C5E31" wp14:editId="06AB410D">
                       <wp:simplePos x="0" y="0"/>
                       <wp:positionH relativeFrom="column">
                         <wp:posOffset>502920</wp:posOffset>
@@ -2174,12 +2200,12 @@
       <w:r>
         <w:br w:type="page"/>
       </w:r>
+      <w:bookmarkStart w:id="5" w:name="_Toc54008746"/>
     </w:p>
     <w:p>
       <w:pPr>
         <w:pStyle w:val="Heading1"/>
       </w:pPr>
-      <w:bookmarkStart w:id="5" w:name="_Toc54008746"/>
       <w:r>
         <w:lastRenderedPageBreak/>
         <w:t>Appendix: Additional Evidence</w:t>
@@ -2540,39 +2566,12 @@
   </w:abstractNum>
   <w:num w:numId="1">
     <w:abstractNumId w:val="1"/>
-    <w:lvlOverride w:ilvl="0"/>
-    <w:lvlOverride w:ilvl="1"/>
-    <w:lvlOverride w:ilvl="2"/>
-    <w:lvlOverride w:ilvl="3"/>
-    <w:lvlOverride w:ilvl="4"/>
-    <w:lvlOverride w:ilvl="5"/>
-    <w:lvlOverride w:ilvl="6"/>
-    <w:lvlOverride w:ilvl="7"/>
-    <w:lvlOverride w:ilvl="8"/>
   </w:num>
   <w:num w:numId="2">
     <w:abstractNumId w:val="0"/>
-    <w:lvlOverride w:ilvl="0"/>
-    <w:lvlOverride w:ilvl="1"/>
-    <w:lvlOverride w:ilvl="2"/>
-    <w:lvlOverride w:ilvl="3"/>
-    <w:lvlOverride w:ilvl="4"/>
-    <w:lvlOverride w:ilvl="5"/>
-    <w:lvlOverride w:ilvl="6"/>
-    <w:lvlOverride w:ilvl="7"/>
-    <w:lvlOverride w:ilvl="8"/>
   </w:num>
   <w:num w:numId="3">
     <w:abstractNumId w:val="2"/>
-    <w:lvlOverride w:ilvl="0"/>
-    <w:lvlOverride w:ilvl="1"/>
-    <w:lvlOverride w:ilvl="2"/>
-    <w:lvlOverride w:ilvl="3"/>
-    <w:lvlOverride w:ilvl="4"/>
-    <w:lvlOverride w:ilvl="5"/>
-    <w:lvlOverride w:ilvl="6"/>
-    <w:lvlOverride w:ilvl="7"/>
-    <w:lvlOverride w:ilvl="8"/>
   </w:num>
 </w:numbering>
 </file>
@@ -3005,6 +3004,7 @@
   <w:style w:type="character" w:default="1" w:styleId="DefaultParagraphFont">
     <w:name w:val="Default Paragraph Font"/>
     <w:uiPriority w:val="1"/>
+    <w:semiHidden/>
     <w:unhideWhenUsed/>
   </w:style>
   <w:style w:type="table" w:default="1" w:styleId="TableNormal">

</xml_diff>